<commit_message>
update abstrak, bab 1, bab 5, dan referensi
</commit_message>
<xml_diff>
--- a/Penulisan Skripsi/Abstrak.docx
+++ b/Penulisan Skripsi/Abstrak.docx
@@ -10,8 +10,6 @@
         </w:pBdr>
         <w:jc w:val="center"/>
       </w:pPr>
-      <w:bookmarkStart w:id="0" w:name="_GoBack"/>
-      <w:bookmarkEnd w:id="0"/>
       <w:r>
         <w:rPr>
           <w:b/>
@@ -307,6 +305,7 @@
         <w:rPr>
           <w:i/>
           <w:iCs/>
+          <w:lang w:val="id-ID"/>
         </w:rPr>
       </w:pPr>
       <w:r>
@@ -370,7 +369,24 @@
           <w:i/>
           <w:iCs/>
         </w:rPr>
-        <w:t>algorithms, Naïve Bayes, Support Vector Machine, Logistic Regression, Gradient Boosting and Linear Discriminant Analysis. While Deep Learning archi</w:t>
+        <w:t xml:space="preserve">algorithms, Naïve Bayes, </w:t>
+      </w:r>
+      <w:bookmarkStart w:id="0" w:name="_GoBack"/>
+      <w:r>
+        <w:rPr>
+          <w:i/>
+          <w:iCs/>
+          <w:lang w:val="id-ID"/>
+        </w:rPr>
+        <w:t>SVM</w:t>
+      </w:r>
+      <w:bookmarkEnd w:id="0"/>
+      <w:r>
+        <w:rPr>
+          <w:i/>
+          <w:iCs/>
+        </w:rPr>
+        <w:t>, Logistic Regression, Gradient Boosting and Linear Discriminant Analysis. While Deep Learning archi</w:t>
       </w:r>
       <w:r>
         <w:rPr>
@@ -391,28 +407,24 @@
           <w:i/>
           <w:iCs/>
         </w:rPr>
-        <w:t xml:space="preserve"> of the traits of the Big Five P</w:t>
-      </w:r>
-      <w:r>
-        <w:rPr>
-          <w:i/>
-          <w:iCs/>
-        </w:rPr>
-        <w:t xml:space="preserve">ersonality model and </w:t>
-      </w:r>
-      <w:r>
-        <w:rPr>
-          <w:i/>
-          <w:iCs/>
-        </w:rPr>
-        <w:t>will be use</w:t>
-      </w:r>
-      <w:r>
-        <w:rPr>
-          <w:i/>
-          <w:iCs/>
-        </w:rPr>
-        <w:t xml:space="preserve"> directly on the final application system. The results show that the accuracy of both experiments of learnin</w:t>
+        <w:t xml:space="preserve"> </w:t>
+      </w:r>
+      <w:proofErr w:type="gramStart"/>
+      <w:r>
+        <w:rPr>
+          <w:i/>
+          <w:iCs/>
+          <w:lang w:val="id-ID"/>
+        </w:rPr>
+        <w:t>traits</w:t>
+      </w:r>
+      <w:proofErr w:type="gramEnd"/>
+      <w:r>
+        <w:rPr>
+          <w:i/>
+          <w:iCs/>
+        </w:rPr>
+        <w:t>. The results show that the accuracy of both experiments of learnin</w:t>
       </w:r>
       <w:r>
         <w:rPr>
@@ -448,6 +460,14 @@
           <w:iCs/>
         </w:rPr>
         <w:t xml:space="preserve"> </w:t>
+      </w:r>
+      <w:r>
+        <w:rPr>
+          <w:i/>
+          <w:iCs/>
+          <w:lang w:val="id-ID"/>
+        </w:rPr>
+        <w:t>The highest accuracy in Machine Learning is 79.33% and Deep Learning is 93.33%.</w:t>
       </w:r>
     </w:p>
     <w:p>
@@ -561,7 +581,6 @@
           <w:color w:val="000000"/>
           <w:sz w:val="24"/>
           <w:szCs w:val="24"/>
-          <w:lang w:val="en-US"/>
         </w:rPr>
       </w:pPr>
       <w:proofErr w:type="spellStart"/>
@@ -1198,7 +1217,18 @@
           <w:szCs w:val="24"/>
           <w:lang w:val="en-US"/>
         </w:rPr>
-        <w:t xml:space="preserve"> 400 user</w:t>
+        <w:t xml:space="preserve"> 400 </w:t>
+      </w:r>
+      <w:r>
+        <w:rPr>
+          <w:rFonts w:ascii="Times New Roman" w:eastAsia="Times New Roman" w:hAnsi="Times New Roman" w:cs="Times New Roman"/>
+          <w:i/>
+          <w:color w:val="000000"/>
+          <w:sz w:val="24"/>
+          <w:szCs w:val="24"/>
+          <w:lang w:val="en-US"/>
+        </w:rPr>
+        <w:t>user</w:t>
       </w:r>
       <w:r>
         <w:rPr>
@@ -1538,7 +1568,26 @@
           <w:szCs w:val="24"/>
           <w:lang w:val="en-US"/>
         </w:rPr>
-        <w:t xml:space="preserve">, Naïve Bayes, Support Vector Machine, Logistic Regression, Gradient Boosting </w:t>
+        <w:t xml:space="preserve">, Naïve Bayes, </w:t>
+      </w:r>
+      <w:r>
+        <w:rPr>
+          <w:rFonts w:ascii="Times New Roman" w:eastAsia="Times New Roman" w:hAnsi="Times New Roman" w:cs="Times New Roman"/>
+          <w:color w:val="000000"/>
+          <w:sz w:val="24"/>
+          <w:szCs w:val="24"/>
+        </w:rPr>
+        <w:t>SVM</w:t>
+      </w:r>
+      <w:r>
+        <w:rPr>
+          <w:rFonts w:ascii="Times New Roman" w:eastAsia="Times New Roman" w:hAnsi="Times New Roman" w:cs="Times New Roman"/>
+          <w:color w:val="000000"/>
+          <w:sz w:val="24"/>
+          <w:szCs w:val="24"/>
+          <w:lang w:val="en-US"/>
+        </w:rPr>
+        <w:t xml:space="preserve">, Logistic Regression, Gradient Boosting </w:t>
       </w:r>
       <w:proofErr w:type="spellStart"/>
       <w:r>
@@ -1706,6 +1755,7 @@
         <w:t xml:space="preserve"> </w:t>
       </w:r>
       <w:proofErr w:type="spellStart"/>
+      <w:proofErr w:type="gramStart"/>
       <w:r>
         <w:rPr>
           <w:rFonts w:ascii="Times New Roman" w:eastAsia="Times New Roman" w:hAnsi="Times New Roman" w:cs="Times New Roman"/>
@@ -2009,6 +2059,127 @@
           <w:szCs w:val="24"/>
           <w:lang w:val="en-US"/>
         </w:rPr>
+        <w:t>.</w:t>
+      </w:r>
+      <w:proofErr w:type="gramEnd"/>
+      <w:r>
+        <w:rPr>
+          <w:rFonts w:ascii="Times New Roman" w:eastAsia="Times New Roman" w:hAnsi="Times New Roman" w:cs="Times New Roman"/>
+          <w:color w:val="000000"/>
+          <w:sz w:val="24"/>
+          <w:szCs w:val="24"/>
+          <w:lang w:val="en-US"/>
+        </w:rPr>
+        <w:t xml:space="preserve"> </w:t>
+      </w:r>
+      <w:proofErr w:type="spellStart"/>
+      <w:r>
+        <w:rPr>
+          <w:rFonts w:ascii="Times New Roman" w:eastAsia="Times New Roman" w:hAnsi="Times New Roman" w:cs="Times New Roman"/>
+          <w:color w:val="000000"/>
+          <w:sz w:val="24"/>
+          <w:szCs w:val="24"/>
+          <w:lang w:val="en-US"/>
+        </w:rPr>
+        <w:t>Hasil</w:t>
+      </w:r>
+      <w:proofErr w:type="spellEnd"/>
+      <w:r>
+        <w:rPr>
+          <w:rFonts w:ascii="Times New Roman" w:eastAsia="Times New Roman" w:hAnsi="Times New Roman" w:cs="Times New Roman"/>
+          <w:color w:val="000000"/>
+          <w:sz w:val="24"/>
+          <w:szCs w:val="24"/>
+          <w:lang w:val="en-US"/>
+        </w:rPr>
+        <w:t xml:space="preserve"> </w:t>
+      </w:r>
+      <w:proofErr w:type="spellStart"/>
+      <w:r>
+        <w:rPr>
+          <w:rFonts w:ascii="Times New Roman" w:eastAsia="Times New Roman" w:hAnsi="Times New Roman" w:cs="Times New Roman"/>
+          <w:color w:val="000000"/>
+          <w:sz w:val="24"/>
+          <w:szCs w:val="24"/>
+          <w:lang w:val="en-US"/>
+        </w:rPr>
+        <w:t>penelitian</w:t>
+      </w:r>
+      <w:proofErr w:type="spellEnd"/>
+      <w:r>
+        <w:rPr>
+          <w:rFonts w:ascii="Times New Roman" w:eastAsia="Times New Roman" w:hAnsi="Times New Roman" w:cs="Times New Roman"/>
+          <w:color w:val="000000"/>
+          <w:sz w:val="24"/>
+          <w:szCs w:val="24"/>
+          <w:lang w:val="en-US"/>
+        </w:rPr>
+        <w:t xml:space="preserve"> </w:t>
+      </w:r>
+      <w:proofErr w:type="spellStart"/>
+      <w:r>
+        <w:rPr>
+          <w:rFonts w:ascii="Times New Roman" w:eastAsia="Times New Roman" w:hAnsi="Times New Roman" w:cs="Times New Roman"/>
+          <w:color w:val="000000"/>
+          <w:sz w:val="24"/>
+          <w:szCs w:val="24"/>
+          <w:lang w:val="en-US"/>
+        </w:rPr>
+        <w:t>menunjukkan</w:t>
+      </w:r>
+      <w:proofErr w:type="spellEnd"/>
+      <w:r>
+        <w:rPr>
+          <w:rFonts w:ascii="Times New Roman" w:eastAsia="Times New Roman" w:hAnsi="Times New Roman" w:cs="Times New Roman"/>
+          <w:color w:val="000000"/>
+          <w:sz w:val="24"/>
+          <w:szCs w:val="24"/>
+          <w:lang w:val="en-US"/>
+        </w:rPr>
+        <w:t xml:space="preserve"> </w:t>
+      </w:r>
+      <w:proofErr w:type="spellStart"/>
+      <w:r>
+        <w:rPr>
+          <w:rFonts w:ascii="Times New Roman" w:eastAsia="Times New Roman" w:hAnsi="Times New Roman" w:cs="Times New Roman"/>
+          <w:color w:val="000000"/>
+          <w:sz w:val="24"/>
+          <w:szCs w:val="24"/>
+          <w:lang w:val="en-US"/>
+        </w:rPr>
+        <w:t>bahwa</w:t>
+      </w:r>
+      <w:proofErr w:type="spellEnd"/>
+      <w:r>
+        <w:rPr>
+          <w:rFonts w:ascii="Times New Roman" w:eastAsia="Times New Roman" w:hAnsi="Times New Roman" w:cs="Times New Roman"/>
+          <w:color w:val="000000"/>
+          <w:sz w:val="24"/>
+          <w:szCs w:val="24"/>
+          <w:lang w:val="en-US"/>
+        </w:rPr>
+        <w:t xml:space="preserve"> </w:t>
+      </w:r>
+      <w:proofErr w:type="spellStart"/>
+      <w:r>
+        <w:rPr>
+          <w:rFonts w:ascii="Times New Roman" w:eastAsia="Times New Roman" w:hAnsi="Times New Roman" w:cs="Times New Roman"/>
+          <w:color w:val="000000"/>
+          <w:sz w:val="24"/>
+          <w:szCs w:val="24"/>
+          <w:lang w:val="en-US"/>
+        </w:rPr>
+        <w:t>akurasi</w:t>
+      </w:r>
+      <w:proofErr w:type="spellEnd"/>
+      <w:r>
+        <w:rPr>
+          <w:rFonts w:ascii="Times New Roman" w:eastAsia="Times New Roman" w:hAnsi="Times New Roman" w:cs="Times New Roman"/>
+          <w:color w:val="000000"/>
+          <w:sz w:val="24"/>
+          <w:szCs w:val="24"/>
+          <w:lang w:val="en-US"/>
+        </w:rPr>
         <w:t xml:space="preserve"> </w:t>
       </w:r>
       <w:proofErr w:type="spellStart"/>
@@ -2031,41 +2202,129 @@
           <w:szCs w:val="24"/>
           <w:lang w:val="en-US"/>
         </w:rPr>
-        <w:t xml:space="preserve"> model </w:t>
-      </w:r>
-      <w:proofErr w:type="spellStart"/>
-      <w:r>
-        <w:rPr>
-          <w:rFonts w:ascii="Times New Roman" w:eastAsia="Times New Roman" w:hAnsi="Times New Roman" w:cs="Times New Roman"/>
-          <w:color w:val="000000"/>
-          <w:sz w:val="24"/>
-          <w:szCs w:val="24"/>
-          <w:lang w:val="en-US"/>
-        </w:rPr>
-        <w:t>kepribadian</w:t>
-      </w:r>
-      <w:proofErr w:type="spellEnd"/>
-      <w:r>
-        <w:rPr>
-          <w:rFonts w:ascii="Times New Roman" w:eastAsia="Times New Roman" w:hAnsi="Times New Roman" w:cs="Times New Roman"/>
-          <w:color w:val="000000"/>
-          <w:sz w:val="24"/>
-          <w:szCs w:val="24"/>
-          <w:lang w:val="en-US"/>
-        </w:rPr>
-        <w:t xml:space="preserve"> </w:t>
-      </w:r>
-      <w:r>
-        <w:rPr>
-          <w:rFonts w:ascii="Times New Roman" w:eastAsia="Times New Roman" w:hAnsi="Times New Roman" w:cs="Times New Roman"/>
-          <w:i/>
-          <w:color w:val="000000"/>
-          <w:sz w:val="24"/>
-          <w:szCs w:val="24"/>
-          <w:lang w:val="en-US"/>
-        </w:rPr>
-        <w:t>Big Five</w:t>
-      </w:r>
+        <w:t xml:space="preserve"> </w:t>
+      </w:r>
+      <w:proofErr w:type="spellStart"/>
+      <w:r>
+        <w:rPr>
+          <w:rFonts w:ascii="Times New Roman" w:eastAsia="Times New Roman" w:hAnsi="Times New Roman" w:cs="Times New Roman"/>
+          <w:color w:val="000000"/>
+          <w:sz w:val="24"/>
+          <w:szCs w:val="24"/>
+          <w:lang w:val="en-US"/>
+        </w:rPr>
+        <w:t>percobaan</w:t>
+      </w:r>
+      <w:proofErr w:type="spellEnd"/>
+      <w:r>
+        <w:rPr>
+          <w:rFonts w:ascii="Times New Roman" w:eastAsia="Times New Roman" w:hAnsi="Times New Roman" w:cs="Times New Roman"/>
+          <w:color w:val="000000"/>
+          <w:sz w:val="24"/>
+          <w:szCs w:val="24"/>
+          <w:lang w:val="en-US"/>
+        </w:rPr>
+        <w:t xml:space="preserve"> </w:t>
+      </w:r>
+      <w:proofErr w:type="spellStart"/>
+      <w:r>
+        <w:rPr>
+          <w:rFonts w:ascii="Times New Roman" w:eastAsia="Times New Roman" w:hAnsi="Times New Roman" w:cs="Times New Roman"/>
+          <w:color w:val="000000"/>
+          <w:sz w:val="24"/>
+          <w:szCs w:val="24"/>
+          <w:lang w:val="en-US"/>
+        </w:rPr>
+        <w:t>kedua</w:t>
+      </w:r>
+      <w:proofErr w:type="spellEnd"/>
+      <w:r>
+        <w:rPr>
+          <w:rFonts w:ascii="Times New Roman" w:eastAsia="Times New Roman" w:hAnsi="Times New Roman" w:cs="Times New Roman"/>
+          <w:color w:val="000000"/>
+          <w:sz w:val="24"/>
+          <w:szCs w:val="24"/>
+          <w:lang w:val="en-US"/>
+        </w:rPr>
+        <w:t xml:space="preserve"> </w:t>
+      </w:r>
+      <w:proofErr w:type="spellStart"/>
+      <w:r>
+        <w:rPr>
+          <w:rFonts w:ascii="Times New Roman" w:eastAsia="Times New Roman" w:hAnsi="Times New Roman" w:cs="Times New Roman"/>
+          <w:color w:val="000000"/>
+          <w:sz w:val="24"/>
+          <w:szCs w:val="24"/>
+          <w:lang w:val="en-US"/>
+        </w:rPr>
+        <w:t>metode</w:t>
+      </w:r>
+      <w:proofErr w:type="spellEnd"/>
+      <w:r>
+        <w:rPr>
+          <w:rFonts w:ascii="Times New Roman" w:eastAsia="Times New Roman" w:hAnsi="Times New Roman" w:cs="Times New Roman"/>
+          <w:color w:val="000000"/>
+          <w:sz w:val="24"/>
+          <w:szCs w:val="24"/>
+          <w:lang w:val="en-US"/>
+        </w:rPr>
+        <w:t xml:space="preserve"> </w:t>
+      </w:r>
+      <w:r>
+        <w:rPr>
+          <w:rFonts w:ascii="Times New Roman" w:eastAsia="Times New Roman" w:hAnsi="Times New Roman" w:cs="Times New Roman"/>
+          <w:i/>
+          <w:color w:val="000000"/>
+          <w:sz w:val="24"/>
+          <w:szCs w:val="24"/>
+          <w:lang w:val="en-US"/>
+        </w:rPr>
+        <w:t>learning</w:t>
+      </w:r>
+      <w:r>
+        <w:rPr>
+          <w:rFonts w:ascii="Times New Roman" w:eastAsia="Times New Roman" w:hAnsi="Times New Roman" w:cs="Times New Roman"/>
+          <w:color w:val="000000"/>
+          <w:sz w:val="24"/>
+          <w:szCs w:val="24"/>
+          <w:lang w:val="en-US"/>
+        </w:rPr>
+        <w:t xml:space="preserve"> </w:t>
+      </w:r>
+      <w:proofErr w:type="spellStart"/>
+      <w:r>
+        <w:rPr>
+          <w:rFonts w:ascii="Times New Roman" w:eastAsia="Times New Roman" w:hAnsi="Times New Roman" w:cs="Times New Roman"/>
+          <w:color w:val="000000"/>
+          <w:sz w:val="24"/>
+          <w:szCs w:val="24"/>
+          <w:lang w:val="en-US"/>
+        </w:rPr>
+        <w:t>cukup</w:t>
+      </w:r>
+      <w:proofErr w:type="spellEnd"/>
+      <w:r>
+        <w:rPr>
+          <w:rFonts w:ascii="Times New Roman" w:eastAsia="Times New Roman" w:hAnsi="Times New Roman" w:cs="Times New Roman"/>
+          <w:color w:val="000000"/>
+          <w:sz w:val="24"/>
+          <w:szCs w:val="24"/>
+          <w:lang w:val="en-US"/>
+        </w:rPr>
+        <w:t xml:space="preserve"> </w:t>
+      </w:r>
+      <w:proofErr w:type="spellStart"/>
+      <w:r>
+        <w:rPr>
+          <w:rFonts w:ascii="Times New Roman" w:eastAsia="Times New Roman" w:hAnsi="Times New Roman" w:cs="Times New Roman"/>
+          <w:color w:val="000000"/>
+          <w:sz w:val="24"/>
+          <w:szCs w:val="24"/>
+          <w:lang w:val="en-US"/>
+        </w:rPr>
+        <w:t>tinggi</w:t>
+      </w:r>
+      <w:proofErr w:type="spellEnd"/>
       <w:r>
         <w:rPr>
           <w:rFonts w:ascii="Times New Roman" w:eastAsia="Times New Roman" w:hAnsi="Times New Roman" w:cs="Times New Roman"/>
@@ -2107,161 +2366,7 @@
           <w:szCs w:val="24"/>
           <w:lang w:val="en-US"/>
         </w:rPr>
-        <w:t>digunakan</w:t>
-      </w:r>
-      <w:proofErr w:type="spellEnd"/>
-      <w:r>
-        <w:rPr>
-          <w:rFonts w:ascii="Times New Roman" w:eastAsia="Times New Roman" w:hAnsi="Times New Roman" w:cs="Times New Roman"/>
-          <w:color w:val="000000"/>
-          <w:sz w:val="24"/>
-          <w:szCs w:val="24"/>
-          <w:lang w:val="en-US"/>
-        </w:rPr>
-        <w:t xml:space="preserve"> </w:t>
-      </w:r>
-      <w:proofErr w:type="spellStart"/>
-      <w:r>
-        <w:rPr>
-          <w:rFonts w:ascii="Times New Roman" w:eastAsia="Times New Roman" w:hAnsi="Times New Roman" w:cs="Times New Roman"/>
-          <w:color w:val="000000"/>
-          <w:sz w:val="24"/>
-          <w:szCs w:val="24"/>
-          <w:lang w:val="en-US"/>
-        </w:rPr>
-        <w:t>secara</w:t>
-      </w:r>
-      <w:proofErr w:type="spellEnd"/>
-      <w:r>
-        <w:rPr>
-          <w:rFonts w:ascii="Times New Roman" w:eastAsia="Times New Roman" w:hAnsi="Times New Roman" w:cs="Times New Roman"/>
-          <w:color w:val="000000"/>
-          <w:sz w:val="24"/>
-          <w:szCs w:val="24"/>
-          <w:lang w:val="en-US"/>
-        </w:rPr>
-        <w:t xml:space="preserve"> </w:t>
-      </w:r>
-      <w:proofErr w:type="spellStart"/>
-      <w:r>
-        <w:rPr>
-          <w:rFonts w:ascii="Times New Roman" w:eastAsia="Times New Roman" w:hAnsi="Times New Roman" w:cs="Times New Roman"/>
-          <w:color w:val="000000"/>
-          <w:sz w:val="24"/>
-          <w:szCs w:val="24"/>
-          <w:lang w:val="en-US"/>
-        </w:rPr>
-        <w:t>langsung</w:t>
-      </w:r>
-      <w:proofErr w:type="spellEnd"/>
-      <w:r>
-        <w:rPr>
-          <w:rFonts w:ascii="Times New Roman" w:eastAsia="Times New Roman" w:hAnsi="Times New Roman" w:cs="Times New Roman"/>
-          <w:color w:val="000000"/>
-          <w:sz w:val="24"/>
-          <w:szCs w:val="24"/>
-          <w:lang w:val="en-US"/>
-        </w:rPr>
-        <w:t xml:space="preserve"> </w:t>
-      </w:r>
-      <w:proofErr w:type="spellStart"/>
-      <w:r>
-        <w:rPr>
-          <w:rFonts w:ascii="Times New Roman" w:eastAsia="Times New Roman" w:hAnsi="Times New Roman" w:cs="Times New Roman"/>
-          <w:color w:val="000000"/>
-          <w:sz w:val="24"/>
-          <w:szCs w:val="24"/>
-          <w:lang w:val="en-US"/>
-        </w:rPr>
-        <w:t>pada</w:t>
-      </w:r>
-      <w:proofErr w:type="spellEnd"/>
-      <w:r>
-        <w:rPr>
-          <w:rFonts w:ascii="Times New Roman" w:eastAsia="Times New Roman" w:hAnsi="Times New Roman" w:cs="Times New Roman"/>
-          <w:color w:val="000000"/>
-          <w:sz w:val="24"/>
-          <w:szCs w:val="24"/>
-          <w:lang w:val="en-US"/>
-        </w:rPr>
-        <w:t xml:space="preserve"> </w:t>
-      </w:r>
-      <w:proofErr w:type="spellStart"/>
-      <w:r>
-        <w:rPr>
-          <w:rFonts w:ascii="Times New Roman" w:eastAsia="Times New Roman" w:hAnsi="Times New Roman" w:cs="Times New Roman"/>
-          <w:color w:val="000000"/>
-          <w:sz w:val="24"/>
-          <w:szCs w:val="24"/>
-          <w:lang w:val="en-US"/>
-        </w:rPr>
-        <w:t>sistem</w:t>
-      </w:r>
-      <w:proofErr w:type="spellEnd"/>
-      <w:r>
-        <w:rPr>
-          <w:rFonts w:ascii="Times New Roman" w:eastAsia="Times New Roman" w:hAnsi="Times New Roman" w:cs="Times New Roman"/>
-          <w:color w:val="000000"/>
-          <w:sz w:val="24"/>
-          <w:szCs w:val="24"/>
-          <w:lang w:val="en-US"/>
-        </w:rPr>
-        <w:t xml:space="preserve"> </w:t>
-      </w:r>
-      <w:proofErr w:type="spellStart"/>
-      <w:r>
-        <w:rPr>
-          <w:rFonts w:ascii="Times New Roman" w:eastAsia="Times New Roman" w:hAnsi="Times New Roman" w:cs="Times New Roman"/>
-          <w:color w:val="000000"/>
-          <w:sz w:val="24"/>
-          <w:szCs w:val="24"/>
-          <w:lang w:val="en-US"/>
-        </w:rPr>
-        <w:t>aplikasi</w:t>
-      </w:r>
-      <w:proofErr w:type="spellEnd"/>
-      <w:r>
-        <w:rPr>
-          <w:rFonts w:ascii="Times New Roman" w:eastAsia="Times New Roman" w:hAnsi="Times New Roman" w:cs="Times New Roman"/>
-          <w:color w:val="000000"/>
-          <w:sz w:val="24"/>
-          <w:szCs w:val="24"/>
-          <w:lang w:val="en-US"/>
-        </w:rPr>
-        <w:t xml:space="preserve"> </w:t>
-      </w:r>
-      <w:proofErr w:type="spellStart"/>
-      <w:r>
-        <w:rPr>
-          <w:rFonts w:ascii="Times New Roman" w:eastAsia="Times New Roman" w:hAnsi="Times New Roman" w:cs="Times New Roman"/>
-          <w:color w:val="000000"/>
-          <w:sz w:val="24"/>
-          <w:szCs w:val="24"/>
-          <w:lang w:val="en-US"/>
-        </w:rPr>
-        <w:t>akhir</w:t>
-      </w:r>
-      <w:proofErr w:type="spellEnd"/>
-      <w:r>
-        <w:rPr>
-          <w:rFonts w:ascii="Times New Roman" w:eastAsia="Times New Roman" w:hAnsi="Times New Roman" w:cs="Times New Roman"/>
-          <w:color w:val="000000"/>
-          <w:sz w:val="24"/>
-          <w:szCs w:val="24"/>
-          <w:lang w:val="en-US"/>
-        </w:rPr>
-        <w:t xml:space="preserve">. </w:t>
-      </w:r>
-      <w:proofErr w:type="spellStart"/>
-      <w:r>
-        <w:rPr>
-          <w:rFonts w:ascii="Times New Roman" w:eastAsia="Times New Roman" w:hAnsi="Times New Roman" w:cs="Times New Roman"/>
-          <w:color w:val="000000"/>
-          <w:sz w:val="24"/>
-          <w:szCs w:val="24"/>
-          <w:lang w:val="en-US"/>
-        </w:rPr>
-        <w:t>Hasil</w:t>
+        <w:t>melampaui</w:t>
       </w:r>
       <w:proofErr w:type="spellEnd"/>
       <w:r>
@@ -2305,215 +2410,62 @@
           <w:szCs w:val="24"/>
           <w:lang w:val="en-US"/>
         </w:rPr>
-        <w:t>menunjukkan</w:t>
-      </w:r>
-      <w:proofErr w:type="spellEnd"/>
-      <w:r>
-        <w:rPr>
-          <w:rFonts w:ascii="Times New Roman" w:eastAsia="Times New Roman" w:hAnsi="Times New Roman" w:cs="Times New Roman"/>
-          <w:color w:val="000000"/>
-          <w:sz w:val="24"/>
-          <w:szCs w:val="24"/>
-          <w:lang w:val="en-US"/>
-        </w:rPr>
-        <w:t xml:space="preserve"> </w:t>
-      </w:r>
-      <w:proofErr w:type="spellStart"/>
-      <w:r>
-        <w:rPr>
-          <w:rFonts w:ascii="Times New Roman" w:eastAsia="Times New Roman" w:hAnsi="Times New Roman" w:cs="Times New Roman"/>
-          <w:color w:val="000000"/>
-          <w:sz w:val="24"/>
-          <w:szCs w:val="24"/>
-          <w:lang w:val="en-US"/>
-        </w:rPr>
-        <w:t>bahwa</w:t>
-      </w:r>
-      <w:proofErr w:type="spellEnd"/>
-      <w:r>
-        <w:rPr>
-          <w:rFonts w:ascii="Times New Roman" w:eastAsia="Times New Roman" w:hAnsi="Times New Roman" w:cs="Times New Roman"/>
-          <w:color w:val="000000"/>
-          <w:sz w:val="24"/>
-          <w:szCs w:val="24"/>
-          <w:lang w:val="en-US"/>
-        </w:rPr>
-        <w:t xml:space="preserve"> </w:t>
-      </w:r>
-      <w:proofErr w:type="spellStart"/>
-      <w:r>
-        <w:rPr>
-          <w:rFonts w:ascii="Times New Roman" w:eastAsia="Times New Roman" w:hAnsi="Times New Roman" w:cs="Times New Roman"/>
-          <w:color w:val="000000"/>
-          <w:sz w:val="24"/>
-          <w:szCs w:val="24"/>
-          <w:lang w:val="en-US"/>
-        </w:rPr>
-        <w:t>akurasi</w:t>
-      </w:r>
-      <w:proofErr w:type="spellEnd"/>
-      <w:r>
-        <w:rPr>
-          <w:rFonts w:ascii="Times New Roman" w:eastAsia="Times New Roman" w:hAnsi="Times New Roman" w:cs="Times New Roman"/>
-          <w:color w:val="000000"/>
-          <w:sz w:val="24"/>
-          <w:szCs w:val="24"/>
-          <w:lang w:val="en-US"/>
-        </w:rPr>
-        <w:t xml:space="preserve"> </w:t>
-      </w:r>
-      <w:proofErr w:type="spellStart"/>
-      <w:r>
-        <w:rPr>
-          <w:rFonts w:ascii="Times New Roman" w:eastAsia="Times New Roman" w:hAnsi="Times New Roman" w:cs="Times New Roman"/>
-          <w:color w:val="000000"/>
-          <w:sz w:val="24"/>
-          <w:szCs w:val="24"/>
-          <w:lang w:val="en-US"/>
-        </w:rPr>
-        <w:t>dari</w:t>
-      </w:r>
-      <w:proofErr w:type="spellEnd"/>
-      <w:r>
-        <w:rPr>
-          <w:rFonts w:ascii="Times New Roman" w:eastAsia="Times New Roman" w:hAnsi="Times New Roman" w:cs="Times New Roman"/>
-          <w:color w:val="000000"/>
-          <w:sz w:val="24"/>
-          <w:szCs w:val="24"/>
-          <w:lang w:val="en-US"/>
-        </w:rPr>
-        <w:t xml:space="preserve"> </w:t>
-      </w:r>
-      <w:proofErr w:type="spellStart"/>
-      <w:r>
-        <w:rPr>
-          <w:rFonts w:ascii="Times New Roman" w:eastAsia="Times New Roman" w:hAnsi="Times New Roman" w:cs="Times New Roman"/>
-          <w:color w:val="000000"/>
-          <w:sz w:val="24"/>
-          <w:szCs w:val="24"/>
-          <w:lang w:val="en-US"/>
-        </w:rPr>
-        <w:t>percobaan</w:t>
-      </w:r>
-      <w:proofErr w:type="spellEnd"/>
-      <w:r>
-        <w:rPr>
-          <w:rFonts w:ascii="Times New Roman" w:eastAsia="Times New Roman" w:hAnsi="Times New Roman" w:cs="Times New Roman"/>
-          <w:color w:val="000000"/>
-          <w:sz w:val="24"/>
-          <w:szCs w:val="24"/>
-          <w:lang w:val="en-US"/>
-        </w:rPr>
-        <w:t xml:space="preserve"> </w:t>
-      </w:r>
-      <w:proofErr w:type="spellStart"/>
-      <w:r>
-        <w:rPr>
-          <w:rFonts w:ascii="Times New Roman" w:eastAsia="Times New Roman" w:hAnsi="Times New Roman" w:cs="Times New Roman"/>
-          <w:color w:val="000000"/>
-          <w:sz w:val="24"/>
-          <w:szCs w:val="24"/>
-          <w:lang w:val="en-US"/>
-        </w:rPr>
-        <w:t>kedua</w:t>
-      </w:r>
-      <w:proofErr w:type="spellEnd"/>
-      <w:r>
-        <w:rPr>
-          <w:rFonts w:ascii="Times New Roman" w:eastAsia="Times New Roman" w:hAnsi="Times New Roman" w:cs="Times New Roman"/>
-          <w:color w:val="000000"/>
-          <w:sz w:val="24"/>
-          <w:szCs w:val="24"/>
-          <w:lang w:val="en-US"/>
-        </w:rPr>
-        <w:t xml:space="preserve"> </w:t>
-      </w:r>
-      <w:proofErr w:type="spellStart"/>
-      <w:r>
-        <w:rPr>
-          <w:rFonts w:ascii="Times New Roman" w:eastAsia="Times New Roman" w:hAnsi="Times New Roman" w:cs="Times New Roman"/>
-          <w:color w:val="000000"/>
-          <w:sz w:val="24"/>
-          <w:szCs w:val="24"/>
-          <w:lang w:val="en-US"/>
-        </w:rPr>
-        <w:t>metode</w:t>
-      </w:r>
-      <w:proofErr w:type="spellEnd"/>
-      <w:r>
-        <w:rPr>
-          <w:rFonts w:ascii="Times New Roman" w:eastAsia="Times New Roman" w:hAnsi="Times New Roman" w:cs="Times New Roman"/>
-          <w:color w:val="000000"/>
-          <w:sz w:val="24"/>
-          <w:szCs w:val="24"/>
-          <w:lang w:val="en-US"/>
-        </w:rPr>
-        <w:t xml:space="preserve"> </w:t>
-      </w:r>
-      <w:r>
-        <w:rPr>
-          <w:rFonts w:ascii="Times New Roman" w:eastAsia="Times New Roman" w:hAnsi="Times New Roman" w:cs="Times New Roman"/>
-          <w:i/>
-          <w:color w:val="000000"/>
-          <w:sz w:val="24"/>
-          <w:szCs w:val="24"/>
-          <w:lang w:val="en-US"/>
-        </w:rPr>
-        <w:t>learning</w:t>
-      </w:r>
-      <w:r>
-        <w:rPr>
-          <w:rFonts w:ascii="Times New Roman" w:eastAsia="Times New Roman" w:hAnsi="Times New Roman" w:cs="Times New Roman"/>
-          <w:color w:val="000000"/>
-          <w:sz w:val="24"/>
-          <w:szCs w:val="24"/>
-          <w:lang w:val="en-US"/>
-        </w:rPr>
-        <w:t xml:space="preserve"> </w:t>
-      </w:r>
-      <w:proofErr w:type="spellStart"/>
-      <w:r>
-        <w:rPr>
-          <w:rFonts w:ascii="Times New Roman" w:eastAsia="Times New Roman" w:hAnsi="Times New Roman" w:cs="Times New Roman"/>
-          <w:color w:val="000000"/>
-          <w:sz w:val="24"/>
-          <w:szCs w:val="24"/>
-          <w:lang w:val="en-US"/>
-        </w:rPr>
-        <w:t>cukup</w:t>
-      </w:r>
-      <w:proofErr w:type="spellEnd"/>
-      <w:r>
-        <w:rPr>
-          <w:rFonts w:ascii="Times New Roman" w:eastAsia="Times New Roman" w:hAnsi="Times New Roman" w:cs="Times New Roman"/>
-          <w:color w:val="000000"/>
-          <w:sz w:val="24"/>
-          <w:szCs w:val="24"/>
-          <w:lang w:val="en-US"/>
-        </w:rPr>
-        <w:t xml:space="preserve"> </w:t>
-      </w:r>
-      <w:proofErr w:type="spellStart"/>
-      <w:r>
-        <w:rPr>
-          <w:rFonts w:ascii="Times New Roman" w:eastAsia="Times New Roman" w:hAnsi="Times New Roman" w:cs="Times New Roman"/>
-          <w:color w:val="000000"/>
-          <w:sz w:val="24"/>
-          <w:szCs w:val="24"/>
-          <w:lang w:val="en-US"/>
-        </w:rPr>
-        <w:t>tinggi</w:t>
-      </w:r>
-      <w:proofErr w:type="spellEnd"/>
-      <w:r>
-        <w:rPr>
-          <w:rFonts w:ascii="Times New Roman" w:eastAsia="Times New Roman" w:hAnsi="Times New Roman" w:cs="Times New Roman"/>
-          <w:color w:val="000000"/>
-          <w:sz w:val="24"/>
-          <w:szCs w:val="24"/>
-          <w:lang w:val="en-US"/>
-        </w:rPr>
-        <w:t xml:space="preserve"> </w:t>
+        <w:t>sebelumnya</w:t>
+      </w:r>
+      <w:proofErr w:type="spellEnd"/>
+      <w:r>
+        <w:rPr>
+          <w:rFonts w:ascii="Times New Roman" w:eastAsia="Times New Roman" w:hAnsi="Times New Roman" w:cs="Times New Roman"/>
+          <w:color w:val="000000"/>
+          <w:sz w:val="24"/>
+          <w:szCs w:val="24"/>
+          <w:lang w:val="en-US"/>
+        </w:rPr>
+        <w:t xml:space="preserve"> yang </w:t>
+      </w:r>
+      <w:proofErr w:type="spellStart"/>
+      <w:r>
+        <w:rPr>
+          <w:rFonts w:ascii="Times New Roman" w:eastAsia="Times New Roman" w:hAnsi="Times New Roman" w:cs="Times New Roman"/>
+          <w:color w:val="000000"/>
+          <w:sz w:val="24"/>
+          <w:szCs w:val="24"/>
+          <w:lang w:val="en-US"/>
+        </w:rPr>
+        <w:t>menggunakan</w:t>
+      </w:r>
+      <w:proofErr w:type="spellEnd"/>
+      <w:r>
+        <w:rPr>
+          <w:rFonts w:ascii="Times New Roman" w:eastAsia="Times New Roman" w:hAnsi="Times New Roman" w:cs="Times New Roman"/>
+          <w:color w:val="000000"/>
+          <w:sz w:val="24"/>
+          <w:szCs w:val="24"/>
+          <w:lang w:val="en-US"/>
+        </w:rPr>
+        <w:t xml:space="preserve"> </w:t>
+      </w:r>
+      <w:proofErr w:type="spellStart"/>
+      <w:r>
+        <w:rPr>
+          <w:rFonts w:ascii="Times New Roman" w:eastAsia="Times New Roman" w:hAnsi="Times New Roman" w:cs="Times New Roman"/>
+          <w:color w:val="000000"/>
+          <w:sz w:val="24"/>
+          <w:szCs w:val="24"/>
+          <w:lang w:val="en-US"/>
+        </w:rPr>
+        <w:t>sosial</w:t>
+      </w:r>
+      <w:proofErr w:type="spellEnd"/>
+      <w:r>
+        <w:rPr>
+          <w:rFonts w:ascii="Times New Roman" w:eastAsia="Times New Roman" w:hAnsi="Times New Roman" w:cs="Times New Roman"/>
+          <w:color w:val="000000"/>
+          <w:sz w:val="24"/>
+          <w:szCs w:val="24"/>
+          <w:lang w:val="en-US"/>
+        </w:rPr>
+        <w:t xml:space="preserve"> media Facebook </w:t>
       </w:r>
       <w:proofErr w:type="spellStart"/>
       <w:r>
@@ -2535,138 +2487,6 @@
           <w:szCs w:val="24"/>
           <w:lang w:val="en-US"/>
         </w:rPr>
-        <w:t xml:space="preserve"> </w:t>
-      </w:r>
-      <w:proofErr w:type="spellStart"/>
-      <w:r>
-        <w:rPr>
-          <w:rFonts w:ascii="Times New Roman" w:eastAsia="Times New Roman" w:hAnsi="Times New Roman" w:cs="Times New Roman"/>
-          <w:color w:val="000000"/>
-          <w:sz w:val="24"/>
-          <w:szCs w:val="24"/>
-          <w:lang w:val="en-US"/>
-        </w:rPr>
-        <w:t>melampaui</w:t>
-      </w:r>
-      <w:proofErr w:type="spellEnd"/>
-      <w:r>
-        <w:rPr>
-          <w:rFonts w:ascii="Times New Roman" w:eastAsia="Times New Roman" w:hAnsi="Times New Roman" w:cs="Times New Roman"/>
-          <w:color w:val="000000"/>
-          <w:sz w:val="24"/>
-          <w:szCs w:val="24"/>
-          <w:lang w:val="en-US"/>
-        </w:rPr>
-        <w:t xml:space="preserve"> </w:t>
-      </w:r>
-      <w:proofErr w:type="spellStart"/>
-      <w:r>
-        <w:rPr>
-          <w:rFonts w:ascii="Times New Roman" w:eastAsia="Times New Roman" w:hAnsi="Times New Roman" w:cs="Times New Roman"/>
-          <w:color w:val="000000"/>
-          <w:sz w:val="24"/>
-          <w:szCs w:val="24"/>
-          <w:lang w:val="en-US"/>
-        </w:rPr>
-        <w:t>penelitian</w:t>
-      </w:r>
-      <w:proofErr w:type="spellEnd"/>
-      <w:r>
-        <w:rPr>
-          <w:rFonts w:ascii="Times New Roman" w:eastAsia="Times New Roman" w:hAnsi="Times New Roman" w:cs="Times New Roman"/>
-          <w:color w:val="000000"/>
-          <w:sz w:val="24"/>
-          <w:szCs w:val="24"/>
-          <w:lang w:val="en-US"/>
-        </w:rPr>
-        <w:t xml:space="preserve"> </w:t>
-      </w:r>
-      <w:proofErr w:type="spellStart"/>
-      <w:r>
-        <w:rPr>
-          <w:rFonts w:ascii="Times New Roman" w:eastAsia="Times New Roman" w:hAnsi="Times New Roman" w:cs="Times New Roman"/>
-          <w:color w:val="000000"/>
-          <w:sz w:val="24"/>
-          <w:szCs w:val="24"/>
-          <w:lang w:val="en-US"/>
-        </w:rPr>
-        <w:t>sebelumnya</w:t>
-      </w:r>
-      <w:proofErr w:type="spellEnd"/>
-      <w:r>
-        <w:rPr>
-          <w:rFonts w:ascii="Times New Roman" w:eastAsia="Times New Roman" w:hAnsi="Times New Roman" w:cs="Times New Roman"/>
-          <w:color w:val="000000"/>
-          <w:sz w:val="24"/>
-          <w:szCs w:val="24"/>
-          <w:lang w:val="en-US"/>
-        </w:rPr>
-        <w:t xml:space="preserve"> yang </w:t>
-      </w:r>
-      <w:proofErr w:type="spellStart"/>
-      <w:r>
-        <w:rPr>
-          <w:rFonts w:ascii="Times New Roman" w:eastAsia="Times New Roman" w:hAnsi="Times New Roman" w:cs="Times New Roman"/>
-          <w:color w:val="000000"/>
-          <w:sz w:val="24"/>
-          <w:szCs w:val="24"/>
-          <w:lang w:val="en-US"/>
-        </w:rPr>
-        <w:t>menggunakan</w:t>
-      </w:r>
-      <w:proofErr w:type="spellEnd"/>
-      <w:r>
-        <w:rPr>
-          <w:rFonts w:ascii="Times New Roman" w:eastAsia="Times New Roman" w:hAnsi="Times New Roman" w:cs="Times New Roman"/>
-          <w:color w:val="000000"/>
-          <w:sz w:val="24"/>
-          <w:szCs w:val="24"/>
-          <w:lang w:val="en-US"/>
-        </w:rPr>
-        <w:t xml:space="preserve"> </w:t>
-      </w:r>
-      <w:proofErr w:type="spellStart"/>
-      <w:r>
-        <w:rPr>
-          <w:rFonts w:ascii="Times New Roman" w:eastAsia="Times New Roman" w:hAnsi="Times New Roman" w:cs="Times New Roman"/>
-          <w:color w:val="000000"/>
-          <w:sz w:val="24"/>
-          <w:szCs w:val="24"/>
-          <w:lang w:val="en-US"/>
-        </w:rPr>
-        <w:t>sosial</w:t>
-      </w:r>
-      <w:proofErr w:type="spellEnd"/>
-      <w:r>
-        <w:rPr>
-          <w:rFonts w:ascii="Times New Roman" w:eastAsia="Times New Roman" w:hAnsi="Times New Roman" w:cs="Times New Roman"/>
-          <w:color w:val="000000"/>
-          <w:sz w:val="24"/>
-          <w:szCs w:val="24"/>
-          <w:lang w:val="en-US"/>
-        </w:rPr>
-        <w:t xml:space="preserve"> media Facebook </w:t>
-      </w:r>
-      <w:proofErr w:type="spellStart"/>
-      <w:r>
-        <w:rPr>
-          <w:rFonts w:ascii="Times New Roman" w:eastAsia="Times New Roman" w:hAnsi="Times New Roman" w:cs="Times New Roman"/>
-          <w:color w:val="000000"/>
-          <w:sz w:val="24"/>
-          <w:szCs w:val="24"/>
-          <w:lang w:val="en-US"/>
-        </w:rPr>
-        <w:t>dan</w:t>
-      </w:r>
-      <w:proofErr w:type="spellEnd"/>
-      <w:r>
-        <w:rPr>
-          <w:rFonts w:ascii="Times New Roman" w:eastAsia="Times New Roman" w:hAnsi="Times New Roman" w:cs="Times New Roman"/>
-          <w:color w:val="000000"/>
-          <w:sz w:val="24"/>
-          <w:szCs w:val="24"/>
-          <w:lang w:val="en-US"/>
-        </w:rPr>
         <w:t xml:space="preserve"> dataset yang </w:t>
       </w:r>
       <w:proofErr w:type="spellStart"/>
@@ -2690,6 +2510,62 @@
           <w:sz w:val="24"/>
           <w:szCs w:val="24"/>
           <w:lang w:val="en-US"/>
+        </w:rPr>
+        <w:t>.</w:t>
+      </w:r>
+      <w:r>
+        <w:rPr>
+          <w:rFonts w:ascii="Times New Roman" w:eastAsia="Times New Roman" w:hAnsi="Times New Roman" w:cs="Times New Roman"/>
+          <w:color w:val="000000"/>
+          <w:sz w:val="24"/>
+          <w:szCs w:val="24"/>
+        </w:rPr>
+        <w:t xml:space="preserve"> Akurasi paling tinggi pada </w:t>
+      </w:r>
+      <w:r>
+        <w:rPr>
+          <w:rFonts w:ascii="Times New Roman" w:eastAsia="Times New Roman" w:hAnsi="Times New Roman" w:cs="Times New Roman"/>
+          <w:i/>
+          <w:color w:val="000000"/>
+          <w:sz w:val="24"/>
+          <w:szCs w:val="24"/>
+        </w:rPr>
+        <w:t xml:space="preserve">Machine Learning </w:t>
+      </w:r>
+      <w:r>
+        <w:rPr>
+          <w:rFonts w:ascii="Times New Roman" w:eastAsia="Times New Roman" w:hAnsi="Times New Roman" w:cs="Times New Roman"/>
+          <w:color w:val="000000"/>
+          <w:sz w:val="24"/>
+          <w:szCs w:val="24"/>
+        </w:rPr>
+        <w:t xml:space="preserve">sebesar 79.33% dan </w:t>
+      </w:r>
+      <w:r>
+        <w:rPr>
+          <w:rFonts w:ascii="Times New Roman" w:eastAsia="Times New Roman" w:hAnsi="Times New Roman" w:cs="Times New Roman"/>
+          <w:i/>
+          <w:color w:val="000000"/>
+          <w:sz w:val="24"/>
+          <w:szCs w:val="24"/>
+        </w:rPr>
+        <w:t xml:space="preserve">Deep Learning </w:t>
+      </w:r>
+      <w:r>
+        <w:rPr>
+          <w:rFonts w:ascii="Times New Roman" w:eastAsia="Times New Roman" w:hAnsi="Times New Roman" w:cs="Times New Roman"/>
+          <w:color w:val="000000"/>
+          <w:sz w:val="24"/>
+          <w:szCs w:val="24"/>
+        </w:rPr>
+        <w:t>sebesar 93.33%</w:t>
+      </w:r>
+      <w:r>
+        <w:rPr>
+          <w:rFonts w:ascii="Times New Roman" w:eastAsia="Times New Roman" w:hAnsi="Times New Roman" w:cs="Times New Roman"/>
+          <w:color w:val="000000"/>
+          <w:sz w:val="24"/>
+          <w:szCs w:val="24"/>
         </w:rPr>
         <w:t>.</w:t>
       </w:r>
@@ -3755,7 +3631,7 @@
 </file>
 
 <file path=customXml/itemProps1.xml><?xml version="1.0" encoding="utf-8"?>
-<ds:datastoreItem xmlns:ds="http://schemas.openxmlformats.org/officeDocument/2006/customXml" ds:itemID="{F3424AFC-A165-4038-83CD-E88DA5BCD0CB}">
+<ds:datastoreItem xmlns:ds="http://schemas.openxmlformats.org/officeDocument/2006/customXml" ds:itemID="{044AF868-6DC4-431D-B104-7A5607476E61}">
   <ds:schemaRefs>
     <ds:schemaRef ds:uri="http://schemas.openxmlformats.org/officeDocument/2006/bibliography"/>
   </ds:schemaRefs>

</xml_diff>